<commit_message>
Fix some mistakes on post-mortem
</commit_message>
<xml_diff>
--- a/DOCUMENTS/Rapport.docx
+++ b/DOCUMENTS/Rapport.docx
@@ -10,6 +10,7 @@
           <w:docPartUnique/>
         </w:docPartObj>
       </w:sdtPr>
+      <w:sdtEndPr/>
       <w:sdtContent>
         <w:tbl>
           <w:tblPr>
@@ -104,6 +105,7 @@
                   <w:dataBinding w:prefixMappings="xmlns:ns0='http://schemas.openxmlformats.org/officeDocument/2006/extended-properties'" w:xpath="/ns0:Properties[1]/ns0:Company[1]" w:storeItemID="{6668398D-A668-4E3E-A5EB-62B293D839F1}"/>
                   <w:text/>
                 </w:sdtPr>
+                <w:sdtEndPr/>
                 <w:sdtContent>
                   <w:p>
                     <w:pPr>
@@ -142,6 +144,7 @@
                   <w:dataBinding w:prefixMappings="xmlns:ns0='http://schemas.openxmlformats.org/package/2006/metadata/core-properties' xmlns:ns1='http://purl.org/dc/elements/1.1/'" w:xpath="/ns0:coreProperties[1]/ns1:creator[1]" w:storeItemID="{6C3C8BC8-F283-45AE-878A-BAB7291924A1}"/>
                   <w:text/>
                 </w:sdtPr>
+                <w:sdtEndPr/>
                 <w:sdtContent>
                   <w:p>
                     <w:pPr>
@@ -233,6 +236,7 @@
                     <w:dataBinding w:prefixMappings="xmlns:ns0='http://schemas.openxmlformats.org/package/2006/metadata/core-properties' xmlns:ns1='http://purl.org/dc/elements/1.1/'" w:xpath="/ns0:coreProperties[1]/ns1:title[1]" w:storeItemID="{6C3C8BC8-F283-45AE-878A-BAB7291924A1}"/>
                     <w:text/>
                   </w:sdtPr>
+                  <w:sdtEndPr/>
                   <w:sdtContent>
                     <w:r>
                       <w:rPr>
@@ -274,6 +278,7 @@
                 <w:dataBinding w:prefixMappings="xmlns:ns0='http://schemas.microsoft.com/office/2006/coverPageProps'" w:xpath="/ns0:CoverPageProperties[1]/ns0:Abstract[1]" w:storeItemID="{55AF091B-3C7A-41E3-B477-F2FDAA23CFDA}"/>
                 <w:text/>
               </w:sdtPr>
+              <w:sdtEndPr/>
               <w:sdtContent>
                 <w:tc>
                   <w:tcPr>
@@ -318,21 +323,22 @@
     </w:sdt>
     <w:sdt>
       <w:sdtPr>
+        <w:rPr>
+          <w:rFonts w:asciiTheme="minorHAnsi" w:eastAsiaTheme="minorHAnsi" w:hAnsiTheme="minorHAnsi" w:cstheme="minorBidi"/>
+          <w:b w:val="0"/>
+          <w:bCs w:val="0"/>
+          <w:color w:val="auto"/>
+          <w:sz w:val="22"/>
+          <w:szCs w:val="22"/>
+          <w:lang w:eastAsia="en-US"/>
+        </w:rPr>
         <w:id w:val="-1068029766"/>
         <w:docPartObj>
           <w:docPartGallery w:val="Table of Contents"/>
           <w:docPartUnique/>
         </w:docPartObj>
       </w:sdtPr>
-      <w:sdtEndPr>
-        <w:rPr>
-          <w:rFonts w:asciiTheme="minorHAnsi" w:eastAsiaTheme="minorHAnsi" w:hAnsiTheme="minorHAnsi" w:cstheme="minorBidi"/>
-          <w:color w:val="auto"/>
-          <w:sz w:val="22"/>
-          <w:szCs w:val="22"/>
-          <w:lang w:eastAsia="en-US"/>
-        </w:rPr>
-      </w:sdtEndPr>
+      <w:sdtEndPr/>
       <w:sdtContent>
         <w:p>
           <w:pPr>
@@ -342,8 +348,6 @@
             <w:t>Contenu</w:t>
           </w:r>
         </w:p>
-        <w:bookmarkStart w:id="0" w:name="_GoBack"/>
-        <w:bookmarkEnd w:id="0"/>
         <w:p>
           <w:pPr>
             <w:pStyle w:val="TM1"/>
@@ -1853,22 +1857,16 @@
       <w:pPr>
         <w:pStyle w:val="Titre1"/>
       </w:pPr>
-      <w:bookmarkStart w:id="1" w:name="_Toc413016437"/>
+      <w:bookmarkStart w:id="0" w:name="_Toc413016437"/>
       <w:r>
         <w:lastRenderedPageBreak/>
         <w:t>Introduction</w:t>
       </w:r>
-      <w:bookmarkEnd w:id="1"/>
+      <w:bookmarkEnd w:id="0"/>
     </w:p>
     <w:p>
       <w:r>
-        <w:t xml:space="preserve">Lors de la réalisation de ce projet d’Android Avancé, nous avons travaillé la plupart du temps en autonomie. Cela nous a </w:t>
-      </w:r>
-      <w:r>
-        <w:t>permis</w:t>
-      </w:r>
-      <w:r>
-        <w:t xml:space="preserve"> de réfléchir à une conception qui nous était propre. Mais nous avons eu un problème au niveau du cahier des charges. </w:t>
+        <w:t xml:space="preserve">Lors de la réalisation de ce projet d’Android Avancé, nous avons travaillé la plupart du temps en autonomie. Cela nous a permis de réfléchir à une conception qui nous était propre. Mais nous avons eu un problème au niveau du cahier des charges. </w:t>
       </w:r>
     </w:p>
     <w:p>
@@ -1896,11 +1894,11 @@
       <w:pPr>
         <w:pStyle w:val="Titre1"/>
       </w:pPr>
-      <w:bookmarkStart w:id="2" w:name="_Toc413016438"/>
+      <w:bookmarkStart w:id="1" w:name="_Toc413016438"/>
       <w:r>
         <w:t>Schémas de l’application</w:t>
       </w:r>
-      <w:bookmarkEnd w:id="2"/>
+      <w:bookmarkEnd w:id="1"/>
     </w:p>
     <w:p>
       <w:r>
@@ -1909,19 +1907,7 @@
     </w:p>
     <w:p>
       <w:r>
-        <w:t xml:space="preserve">En effet, nous avons gardé le système avec un objet qui gère la base de donnée (BDD Manager) qui </w:t>
-      </w:r>
-      <w:r>
-        <w:t>lui-même</w:t>
-      </w:r>
-      <w:r>
-        <w:t xml:space="preserve"> est utilisé dans l’affichage par l'intermédiaire du </w:t>
-      </w:r>
-      <w:r>
-        <w:t>cœur</w:t>
-      </w:r>
-      <w:r>
-        <w:t xml:space="preserve"> de l’application elle-même. Elle est mise à jour grâce à un système de broadcast et service (Voir la partie </w:t>
+        <w:t xml:space="preserve">En effet, nous avons gardé le système avec un objet qui gère la base de donnée (BDD Manager) qui lui-même est utilisé dans l’affichage par l'intermédiaire du cœur de l’application elle-même. Elle est mise à jour grâce à un système de broadcast et service (Voir la partie </w:t>
       </w:r>
       <w:hyperlink w:anchor="_Compréhension_des_services" w:history="1">
         <w:r>
@@ -1932,13 +1918,7 @@
         </w:r>
       </w:hyperlink>
       <w:r>
-        <w:t>) afin d’avoir une gestion non-</w:t>
-      </w:r>
-      <w:r>
-        <w:t>asynchrone</w:t>
-      </w:r>
-      <w:r>
-        <w:t xml:space="preserve"> des évènements. Enfin, toute l’interface est gérée grâce à un systè</w:t>
+        <w:t>) afin d’avoir une gestion non-asynchrone des évènements. Enfin, toute l’interface est gérée grâce à un systè</w:t>
       </w:r>
       <w:r>
         <w:t xml:space="preserve">me de fragment (Voir la partie </w:t>
@@ -2042,12 +2022,12 @@
           <w:szCs w:val="36"/>
         </w:rPr>
       </w:pPr>
-      <w:bookmarkStart w:id="3" w:name="_Toc413016439"/>
+      <w:bookmarkStart w:id="2" w:name="_Toc413016439"/>
       <w:r>
         <w:lastRenderedPageBreak/>
         <w:t>Schéma de conception</w:t>
       </w:r>
-      <w:bookmarkEnd w:id="3"/>
+      <w:bookmarkEnd w:id="2"/>
     </w:p>
     <w:p>
       <w:pPr>
@@ -2118,12 +2098,12 @@
       <w:pPr>
         <w:pStyle w:val="Titre2"/>
       </w:pPr>
-      <w:bookmarkStart w:id="4" w:name="_Toc413016440"/>
+      <w:bookmarkStart w:id="3" w:name="_Toc413016440"/>
       <w:r>
         <w:lastRenderedPageBreak/>
         <w:t>Schéma de l’application finale</w:t>
       </w:r>
-      <w:bookmarkEnd w:id="4"/>
+      <w:bookmarkEnd w:id="3"/>
     </w:p>
     <w:p>
       <w:pPr>
@@ -2215,12 +2195,12 @@
       <w:pPr>
         <w:pStyle w:val="Titre1"/>
       </w:pPr>
-      <w:bookmarkStart w:id="5" w:name="_Toc413016441"/>
+      <w:bookmarkStart w:id="4" w:name="_Toc413016441"/>
       <w:r>
         <w:lastRenderedPageBreak/>
         <w:t>Développement</w:t>
       </w:r>
-      <w:bookmarkEnd w:id="5"/>
+      <w:bookmarkEnd w:id="4"/>
     </w:p>
     <w:p>
       <w:r>
@@ -2231,23 +2211,17 @@
       <w:pPr>
         <w:pStyle w:val="Titre2"/>
       </w:pPr>
-      <w:bookmarkStart w:id="6" w:name="_Multi-support"/>
-      <w:bookmarkStart w:id="7" w:name="_Toc413016442"/>
+      <w:bookmarkStart w:id="5" w:name="_Multi-support"/>
+      <w:bookmarkStart w:id="6" w:name="_Toc413016442"/>
+      <w:bookmarkEnd w:id="5"/>
+      <w:r>
+        <w:t>Multi-support</w:t>
+      </w:r>
       <w:bookmarkEnd w:id="6"/>
-      <w:r>
-        <w:t>Multi-support</w:t>
-      </w:r>
-      <w:bookmarkEnd w:id="7"/>
     </w:p>
     <w:p>
       <w:r>
-        <w:t xml:space="preserve">La contrainte du multi-support était de trouver un système qui aurait </w:t>
-      </w:r>
-      <w:r>
-        <w:t>permis</w:t>
-      </w:r>
-      <w:r>
-        <w:t xml:space="preserve"> à l’application de s’afficher différemment sur chaque type d’écran. Avoir un affichage double sur les grands écrans de tablettes et un affichage simple avec changement d’interface en fonction de la sélection du média sur petit écran.</w:t>
+        <w:t>La contrainte du multi-support était de trouver un système qui aurait permis à l’application de s’afficher différemment sur chaque type d’écran. Avoir un affichage double sur les grands écrans de tablettes et un affichage simple avec changement d’interface en fonction de la sélection du média sur petit écran.</w:t>
       </w:r>
     </w:p>
     <w:p>
@@ -2268,13 +2242,7 @@
     </w:p>
     <w:p>
       <w:r>
-        <w:t xml:space="preserve">Nous avons utilisé les arguments suivant pour différencier </w:t>
-      </w:r>
-      <w:r>
-        <w:t>les types</w:t>
-      </w:r>
-      <w:r>
-        <w:t xml:space="preserve"> de périphériques :</w:t>
+        <w:t>Nous avons utilisé les arguments suivant pour différencier les types de périphériques :</w:t>
       </w:r>
     </w:p>
     <w:p>
@@ -3150,14 +3118,14 @@
       <w:pPr>
         <w:pStyle w:val="Titre2"/>
       </w:pPr>
-      <w:bookmarkStart w:id="8" w:name="_Fragments"/>
-      <w:bookmarkStart w:id="9" w:name="_Toc413016443"/>
-      <w:bookmarkEnd w:id="8"/>
+      <w:bookmarkStart w:id="7" w:name="_Fragments"/>
+      <w:bookmarkStart w:id="8" w:name="_Toc413016443"/>
+      <w:bookmarkEnd w:id="7"/>
       <w:r>
         <w:lastRenderedPageBreak/>
         <w:t>Fragments</w:t>
       </w:r>
-      <w:bookmarkEnd w:id="9"/>
+      <w:bookmarkEnd w:id="8"/>
     </w:p>
     <w:p>
       <w:proofErr w:type="spellStart"/>
@@ -3175,13 +3143,7 @@
         <w:t>a</w:t>
       </w:r>
       <w:r>
-        <w:t xml:space="preserve"> été une vraie découverte pour un des membres du binôme. Nous avons été amenés à cette utilisation grâce à la consigne initiale qui a </w:t>
-      </w:r>
-      <w:r>
-        <w:t>voulu</w:t>
-      </w:r>
-      <w:r>
-        <w:t xml:space="preserve"> que l’on utilise un </w:t>
+        <w:t xml:space="preserve"> été une vraie découverte pour un des membres du binôme. Nous avons été amenés à cette utilisation grâce à la consigne initiale qui a voulu que l’on utilise un </w:t>
       </w:r>
       <w:proofErr w:type="spellStart"/>
       <w:r>
@@ -3352,11 +3314,11 @@
       <w:pPr>
         <w:pStyle w:val="Titre2"/>
       </w:pPr>
-      <w:bookmarkStart w:id="10" w:name="_Toc413016444"/>
+      <w:bookmarkStart w:id="9" w:name="_Toc413016444"/>
       <w:r>
         <w:t>Gestion de la BDD</w:t>
       </w:r>
-      <w:bookmarkEnd w:id="10"/>
+      <w:bookmarkEnd w:id="9"/>
     </w:p>
     <w:p>
       <w:pPr>
@@ -3369,6 +3331,7 @@
         <w:rPr>
           <w:i/>
           <w:noProof/>
+          <w:lang w:eastAsia="fr-FR"/>
         </w:rPr>
         <w:drawing>
           <wp:inline distT="0" distB="0" distL="0" distR="0" wp14:anchorId="42A955BD" wp14:editId="754B075A">
@@ -3456,13 +3419,7 @@
         <w:t>.</w:t>
       </w:r>
       <w:r>
-        <w:t xml:space="preserve"> Nous avons donc </w:t>
-      </w:r>
-      <w:r>
-        <w:t>décidé</w:t>
-      </w:r>
-      <w:r>
-        <w:t xml:space="preserve"> de l’utiliser pour notre base de données.</w:t>
+        <w:t xml:space="preserve"> Nous avons donc décidé de l’utiliser pour notre base de données.</w:t>
       </w:r>
     </w:p>
     <w:p>
@@ -3490,13 +3447,7 @@
     </w:p>
     <w:p>
       <w:r>
-        <w:t xml:space="preserve">Nous avons choisi cette librairie parce qu’Olivia la connaissait puisqu’elle l’a utilisé dans son travail à de nombreuses reprises. Ce qui nous a </w:t>
-      </w:r>
-      <w:r>
-        <w:t>permis</w:t>
-      </w:r>
-      <w:r>
-        <w:t xml:space="preserve"> d’aller très vite sur le déploiement des fonctions. De plus, elle est disponible nativement dans Android, nous n’avons donc pas dû rechercher une documentation sur un site externe. Tout était disponible sur le site officiel Android </w:t>
+        <w:t xml:space="preserve">Nous avons choisi cette librairie parce qu’Olivia la connaissait puisqu’elle l’a utilisé dans son travail à de nombreuses reprises. Ce qui nous a permis d’aller très vite sur le déploiement des fonctions. De plus, elle est disponible nativement dans Android, nous n’avons donc pas dû rechercher une documentation sur un site externe. Tout était disponible sur le site officiel Android </w:t>
       </w:r>
       <w:proofErr w:type="spellStart"/>
       <w:r>
@@ -3511,75 +3462,75 @@
       <w:pPr>
         <w:pStyle w:val="Titre2"/>
       </w:pPr>
-      <w:bookmarkStart w:id="11" w:name="_Gestions_des_médias"/>
-      <w:bookmarkStart w:id="12" w:name="_Toc413016445"/>
+      <w:bookmarkStart w:id="10" w:name="_Gestions_des_médias"/>
+      <w:bookmarkStart w:id="11" w:name="_Toc413016445"/>
+      <w:bookmarkEnd w:id="10"/>
+      <w:r>
+        <w:t>Gestions des médias</w:t>
+      </w:r>
       <w:bookmarkEnd w:id="11"/>
-      <w:r>
-        <w:t>Gestions des médias</w:t>
+    </w:p>
+    <w:p>
+      <w:r>
+        <w:t>Dans les contraintes de développement de l’application, nous avions plusieurs types de médias à gérer. Nous avons utilisé des techniques particulières afin de gérer les différents types de médias.</w:t>
+      </w:r>
+    </w:p>
+    <w:p>
+      <w:pPr>
+        <w:pStyle w:val="Titre3"/>
+      </w:pPr>
+      <w:bookmarkStart w:id="12" w:name="_Toc413016446"/>
+      <w:r>
+        <w:t>Texte</w:t>
       </w:r>
       <w:bookmarkEnd w:id="12"/>
     </w:p>
     <w:p>
       <w:r>
-        <w:t>Dans les contraintes de développement de l’application, nous avions plusieurs types de médias à gérer. Nous avons utilisé des techniques particulières afin de gérer les différents types de médias.</w:t>
+        <w:t xml:space="preserve">Le texte </w:t>
+      </w:r>
+      <w:r>
+        <w:t>a</w:t>
+      </w:r>
+      <w:r>
+        <w:t xml:space="preserve"> été récupéré de manière “traditionnelle”. C’est à dire que nous avons récupéré le flux du fichier et l’avons affiché directement dans le </w:t>
+      </w:r>
+      <w:proofErr w:type="spellStart"/>
+      <w:r>
+        <w:t>TextView</w:t>
+      </w:r>
+      <w:proofErr w:type="spellEnd"/>
+      <w:r>
+        <w:t>.</w:t>
       </w:r>
     </w:p>
     <w:p>
       <w:pPr>
         <w:pStyle w:val="Titre3"/>
       </w:pPr>
-      <w:bookmarkStart w:id="13" w:name="_Toc413016446"/>
-      <w:r>
-        <w:t>Texte</w:t>
+      <w:bookmarkStart w:id="13" w:name="_Toc413016447"/>
+      <w:r>
+        <w:t>Son &amp; Vidé</w:t>
+      </w:r>
+      <w:r>
+        <w:t>o</w:t>
       </w:r>
       <w:bookmarkEnd w:id="13"/>
     </w:p>
     <w:p>
       <w:r>
-        <w:t xml:space="preserve">Le texte </w:t>
-      </w:r>
-      <w:r>
-        <w:t>a</w:t>
-      </w:r>
-      <w:r>
-        <w:t xml:space="preserve"> été récupéré de manière “traditionnelle”. C’est à dire que nous avons récupéré le flux du fichier et l’avons affiché directement dans le </w:t>
-      </w:r>
-      <w:proofErr w:type="spellStart"/>
-      <w:r>
-        <w:t>TextView</w:t>
-      </w:r>
-      <w:proofErr w:type="spellEnd"/>
-      <w:r>
-        <w:t>.</w:t>
+        <w:t>Le son, comme la vidéo, devait être géré en streaming. La fonctionnalité a été implémentée mais nous avons manqué de support pour les tests. Nous ne sommes donc pas allés au bout de ce que nous voulions faire et nous avons préféré concentrer nos efforts sur d’autres fonctionnalités.</w:t>
       </w:r>
     </w:p>
     <w:p>
       <w:pPr>
         <w:pStyle w:val="Titre3"/>
       </w:pPr>
-      <w:bookmarkStart w:id="14" w:name="_Toc413016447"/>
-      <w:r>
-        <w:t>Son &amp; Vidé</w:t>
-      </w:r>
-      <w:r>
-        <w:t>o</w:t>
+      <w:bookmarkStart w:id="14" w:name="_Toc413016448"/>
+      <w:r>
+        <w:t>Image</w:t>
       </w:r>
       <w:bookmarkEnd w:id="14"/>
-    </w:p>
-    <w:p>
-      <w:r>
-        <w:t>Le son, comme la vidéo, devait être géré en streaming. La fonctionnalité a été implémentée mais nous avons manqué de support pour les tests. Nous ne sommes donc pas allés au bout de ce que nous voulions faire et nous avons préféré concentrer nos efforts sur d’autres fonctionnalités.</w:t>
-      </w:r>
-    </w:p>
-    <w:p>
-      <w:pPr>
-        <w:pStyle w:val="Titre3"/>
-      </w:pPr>
-      <w:bookmarkStart w:id="15" w:name="_Toc413016448"/>
-      <w:r>
-        <w:t>Image</w:t>
-      </w:r>
-      <w:bookmarkEnd w:id="15"/>
     </w:p>
     <w:p>
       <w:r>
@@ -3600,65 +3551,6 @@
       </w:r>
     </w:p>
     <w:p>
-      <w:r>
-        <w:t xml:space="preserve">C’est une librairie utilisée pour le chargement et l’affichage des images. Elle gère le cycle de recyclage des </w:t>
-      </w:r>
-      <w:proofErr w:type="spellStart"/>
-      <w:r>
-        <w:t>ImageView</w:t>
-      </w:r>
-      <w:proofErr w:type="spellEnd"/>
-      <w:r>
-        <w:t xml:space="preserve"> ainsi que la mémoire et le cache de l’appareil. Son plus gros point fort est sa simplicité d’utilisation. En 2 ou 3 lignes, il est facile de gérer le chargement d’une image en asynchrone avec une gestion du cache avec une image de chargement.</w:t>
-      </w:r>
-    </w:p>
-    <w:p>
-      <w:r>
-        <w:t>Elle permet aussi de charger des images directement depuis un fichier présent sur l’appareil, dans les ressources de l’application ou depuis le réseau. C’est pour cette raison que nous l’avons choisie. De plus, Olivia l’ayant souvent employée dans son entreprise, son utilisation en a été facilitée.</w:t>
-      </w:r>
-    </w:p>
-    <w:p>
-      <w:r>
-        <w:t>Dans la compréhension initiale du cahier des charges, il ne fallait pas télécharger et enregistrer localement les images avant de les afficher. Cette librairie semblait donc idéale dans notre cas.</w:t>
-      </w:r>
-    </w:p>
-    <w:p>
-      <w:r>
-        <w:t xml:space="preserve">Malgré tous, nous avons décidé de la garder puisque nous avons trouvé un moyen de conserver les images en local depuis une </w:t>
-      </w:r>
-      <w:proofErr w:type="spellStart"/>
-      <w:r>
-        <w:t>ImageView</w:t>
-      </w:r>
-      <w:proofErr w:type="spellEnd"/>
-      <w:r>
-        <w:t xml:space="preserve"> (Voir la partie “</w:t>
-      </w:r>
-      <w:hyperlink w:anchor="_Mauvaise_compréhension_de" w:history="1">
-        <w:r>
-          <w:rPr>
-            <w:rStyle w:val="Lienhypertexte"/>
-          </w:rPr>
-          <w:t>Mauvaise compréhen</w:t>
-        </w:r>
-        <w:r>
-          <w:rPr>
-            <w:rStyle w:val="Lienhypertexte"/>
-          </w:rPr>
-          <w:t>s</w:t>
-        </w:r>
-        <w:r>
-          <w:rPr>
-            <w:rStyle w:val="Lienhypertexte"/>
-          </w:rPr>
-          <w:t>ion de la consigne</w:t>
-        </w:r>
-      </w:hyperlink>
-      <w:r>
-        <w:t>”).</w:t>
-      </w:r>
-    </w:p>
-    <w:p>
       <w:pPr>
         <w:pStyle w:val="NormalWeb"/>
         <w:spacing w:before="0" w:beforeAutospacing="0" w:after="0" w:afterAutospacing="0"/>
@@ -3672,9 +3564,8 @@
           <w:sz w:val="23"/>
           <w:szCs w:val="23"/>
         </w:rPr>
-        <w:lastRenderedPageBreak/>
         <w:drawing>
-          <wp:inline distT="0" distB="0" distL="0" distR="0" wp14:anchorId="586B4DBB" wp14:editId="2791DD58">
+          <wp:inline distT="0" distB="0" distL="0" distR="0" wp14:anchorId="2586DE5C" wp14:editId="420D3C00">
             <wp:extent cx="5650173" cy="2713666"/>
             <wp:effectExtent l="0" t="0" r="0" b="0"/>
             <wp:docPr id="2" name="Image 2" descr="https://lh4.googleusercontent.com/uwCTRncMnLoPebdo_C65sf0GUJ3nSahY4Fi-Rjz0NJ06slz5pmBRehI40oCD195v7kxf3ZoP16omQsYDhboi-lQ4I4yGh_54SwWd39MKzAOhrCbA64j_hyUMRWso0alUO-NjbGY"/>
@@ -3738,6 +3629,59 @@
       </w:r>
     </w:p>
     <w:p>
+      <w:r>
+        <w:t xml:space="preserve">C’est une librairie utilisée pour le chargement et l’affichage des images. Elle gère le cycle de recyclage des </w:t>
+      </w:r>
+      <w:proofErr w:type="spellStart"/>
+      <w:r>
+        <w:t>ImageView</w:t>
+      </w:r>
+      <w:proofErr w:type="spellEnd"/>
+      <w:r>
+        <w:t xml:space="preserve"> ainsi que la mémoire et le cache de l’appareil. Son plus gros point fort est sa simplicité d’utilisation. En 2 ou 3 lignes, il est facile de gérer le chargement d’une image en asynchrone avec une gestion du cache avec une image de chargement.</w:t>
+      </w:r>
+    </w:p>
+    <w:p>
+      <w:r>
+        <w:lastRenderedPageBreak/>
+        <w:t>Elle permet aussi de charger des images directement depuis un fichier présent sur l’appareil, dans les ressources de l’application ou depuis le réseau. C’est pour cette raison que nous l’avons choisie. De plus, Olivia l’ayant souvent employée dans son entreprise, son utilisation en a été facilitée.</w:t>
+      </w:r>
+    </w:p>
+    <w:p>
+      <w:r>
+        <w:t>Dans la compréhension initiale du cahier des charges, il ne fallait pas télécharger et enregistrer localement les images avant de les afficher. Cette librairie semblait donc idéale dans notre cas.</w:t>
+      </w:r>
+    </w:p>
+    <w:p>
+      <w:r>
+        <w:t xml:space="preserve">Malgré tous, nous avons décidé de la garder puisque nous avons trouvé un moyen de conserver les images en local depuis une </w:t>
+      </w:r>
+      <w:proofErr w:type="spellStart"/>
+      <w:r>
+        <w:t>ImageView</w:t>
+      </w:r>
+      <w:proofErr w:type="spellEnd"/>
+      <w:r>
+        <w:t xml:space="preserve"> (Voi</w:t>
+      </w:r>
+      <w:bookmarkStart w:id="15" w:name="_GoBack"/>
+      <w:bookmarkEnd w:id="15"/>
+      <w:r>
+        <w:t>r la partie “</w:t>
+      </w:r>
+      <w:hyperlink w:anchor="_Mauvaise_compréhension_de" w:history="1">
+        <w:r>
+          <w:rPr>
+            <w:rStyle w:val="Lienhypertexte"/>
+          </w:rPr>
+          <w:t>Mauvaise compréhension de la consigne</w:t>
+        </w:r>
+      </w:hyperlink>
+      <w:r>
+        <w:t>”).</w:t>
+      </w:r>
+    </w:p>
+    <w:p>
       <w:pPr>
         <w:pStyle w:val="Titre2"/>
       </w:pPr>
@@ -3807,7 +3751,6 @@
         <w:rPr>
           <w:i/>
         </w:rPr>
-        <w:lastRenderedPageBreak/>
         <w:t>Schéma de fonctionnement des broadcast/services</w:t>
       </w:r>
     </w:p>
@@ -3819,6 +3762,7 @@
       <w:bookmarkStart w:id="19" w:name="_Toc413016450"/>
       <w:bookmarkEnd w:id="18"/>
       <w:r>
+        <w:lastRenderedPageBreak/>
         <w:t>Mauvaise compréhension de la consigne</w:t>
       </w:r>
       <w:bookmarkEnd w:id="19"/>
@@ -3865,13 +3809,7 @@
     </w:p>
     <w:p>
       <w:r>
-        <w:t xml:space="preserve">Pour cela nous avons développé des techniques spécifiques à chaque média qui nous ont </w:t>
-      </w:r>
-      <w:r>
-        <w:t>permis</w:t>
-      </w:r>
-      <w:r>
-        <w:t xml:space="preserve"> de simuler l’effet de téléchargement en local :</w:t>
+        <w:t>Pour cela nous avons développé des techniques spécifiques à chaque média qui nous ont permis de simuler l’effet de téléchargement en local :</w:t>
       </w:r>
     </w:p>
     <w:p>
@@ -3883,13 +3821,7 @@
         </w:numPr>
       </w:pPr>
       <w:r>
-        <w:t xml:space="preserve">Le texte </w:t>
-      </w:r>
-      <w:r>
-        <w:t>a</w:t>
-      </w:r>
-      <w:r>
-        <w:t xml:space="preserve"> été enregistré en l’écrivant dans un fichier. </w:t>
+        <w:t xml:space="preserve">Le texte a été enregistré en l’écrivant dans un fichier. </w:t>
       </w:r>
     </w:p>
     <w:p>
@@ -3988,11 +3920,7 @@
         <w:t>nette</w:t>
       </w:r>
       <w:r>
-        <w:t xml:space="preserve"> avec le client. Ne pas partir tout seul dans son coin. Même si nous le savons très bien, cela nous a permis de </w:t>
-      </w:r>
-      <w:r>
-        <w:lastRenderedPageBreak/>
-        <w:t>nous rappeler que même si nous connaissons bien la technologie, il ne faut pas faire ce que l’on veut mais ce que le client veut faire. Et il y a une grande différence.</w:t>
+        <w:t xml:space="preserve"> avec le client. Ne pas partir tout seul dans son coin. Même si nous le savons très bien, cela nous a permis de nous rappeler que même si nous connaissons bien la technologie, il ne faut pas faire ce que l’on veut mais ce que le client veut faire. Et il y a une grande différence.</w:t>
       </w:r>
     </w:p>
     <w:p>
@@ -4001,6 +3929,7 @@
       </w:pPr>
       <w:bookmarkStart w:id="23" w:name="_Toc413016454"/>
       <w:r>
+        <w:lastRenderedPageBreak/>
         <w:t>Amélioration possible</w:t>
       </w:r>
       <w:bookmarkEnd w:id="23"/>
@@ -4250,7 +4179,7 @@
           <w:rPr>
             <w:noProof/>
           </w:rPr>
-          <w:t>1</w:t>
+          <w:t>5</w:t>
         </w:r>
         <w:r>
           <w:fldChar w:fldCharType="end"/>
@@ -5409,6 +5338,7 @@
   <w:style w:type="character" w:default="1" w:styleId="Policepardfaut">
     <w:name w:val="Default Paragraph Font"/>
     <w:uiPriority w:val="1"/>
+    <w:semiHidden/>
     <w:unhideWhenUsed/>
   </w:style>
   <w:style w:type="table" w:default="1" w:styleId="TableauNormal">
@@ -5975,6 +5905,7 @@
   <w:style w:type="character" w:default="1" w:styleId="Policepardfaut">
     <w:name w:val="Default Paragraph Font"/>
     <w:uiPriority w:val="1"/>
+    <w:semiHidden/>
     <w:unhideWhenUsed/>
   </w:style>
   <w:style w:type="table" w:default="1" w:styleId="TableauNormal">
@@ -7236,21 +7167,21 @@
     </dgm:pt>
   </dgm:ptLst>
   <dgm:cxnLst>
-    <dgm:cxn modelId="{F6E836FB-B885-45B5-B45E-9995CA6553A8}" type="presOf" srcId="{15AC73CF-4FC4-4C78-98B2-799209D9DF04}" destId="{2141F652-E42E-4A23-ADF1-144FF7C29030}" srcOrd="1" destOrd="0" presId="urn:microsoft.com/office/officeart/2005/8/layout/cycle2"/>
-    <dgm:cxn modelId="{0BF6D3A6-1983-4B22-96F5-0F935D124118}" type="presOf" srcId="{B4F3C314-9CA8-4B0F-9770-F925604699F6}" destId="{9B9AA189-71B3-464D-9DF4-F78A40D0BB60}" srcOrd="0" destOrd="0" presId="urn:microsoft.com/office/officeart/2005/8/layout/cycle2"/>
+    <dgm:cxn modelId="{8096AB37-3524-4C3F-9169-98340BEA34E5}" type="presOf" srcId="{F4B2F239-4879-4D94-ADB8-72342F3FA105}" destId="{6CE97ECE-9984-4F76-9ABD-EC7645966F17}" srcOrd="1" destOrd="0" presId="urn:microsoft.com/office/officeart/2005/8/layout/cycle2"/>
     <dgm:cxn modelId="{E254EE8C-EB6C-41AE-ABA1-DA292509BD1D}" srcId="{C32378CD-A552-4895-B791-1BE8AD49D91D}" destId="{C0B68925-EFE6-4726-B2D0-069256088125}" srcOrd="0" destOrd="0" parTransId="{C804D1DC-6D70-4A26-8DFB-017FF978A161}" sibTransId="{15AC73CF-4FC4-4C78-98B2-799209D9DF04}"/>
-    <dgm:cxn modelId="{BFD7A672-485A-4205-8D11-045F1A5E9046}" type="presOf" srcId="{F4B2F239-4879-4D94-ADB8-72342F3FA105}" destId="{9BF7DA1B-B9BE-446C-9868-44FBDFE8D199}" srcOrd="0" destOrd="0" presId="urn:microsoft.com/office/officeart/2005/8/layout/cycle2"/>
-    <dgm:cxn modelId="{FEB61EDB-53CA-4D18-9E93-7A0DB1D82E58}" type="presOf" srcId="{C32378CD-A552-4895-B791-1BE8AD49D91D}" destId="{7F913486-C74E-4B06-9316-62AC3FAFE94B}" srcOrd="0" destOrd="0" presId="urn:microsoft.com/office/officeart/2005/8/layout/cycle2"/>
-    <dgm:cxn modelId="{A40D0642-8614-46B4-A5A0-B92139A12D23}" type="presOf" srcId="{C0B68925-EFE6-4726-B2D0-069256088125}" destId="{6802FB9D-E6F8-4314-B97B-86B956592DC7}" srcOrd="0" destOrd="0" presId="urn:microsoft.com/office/officeart/2005/8/layout/cycle2"/>
-    <dgm:cxn modelId="{3A3F2F29-B952-4C1C-92F1-75D25F7379D8}" type="presOf" srcId="{15AC73CF-4FC4-4C78-98B2-799209D9DF04}" destId="{6FA5FB90-1291-4281-AF48-695871B4FB11}" srcOrd="0" destOrd="0" presId="urn:microsoft.com/office/officeart/2005/8/layout/cycle2"/>
-    <dgm:cxn modelId="{D0EFC31A-6BA7-4645-A8DB-2DD33A59C0DA}" type="presOf" srcId="{F4B2F239-4879-4D94-ADB8-72342F3FA105}" destId="{6CE97ECE-9984-4F76-9ABD-EC7645966F17}" srcOrd="1" destOrd="0" presId="urn:microsoft.com/office/officeart/2005/8/layout/cycle2"/>
+    <dgm:cxn modelId="{FBE76ADC-A9D6-4934-8729-79921C91E8B1}" type="presOf" srcId="{C0B68925-EFE6-4726-B2D0-069256088125}" destId="{6802FB9D-E6F8-4314-B97B-86B956592DC7}" srcOrd="0" destOrd="0" presId="urn:microsoft.com/office/officeart/2005/8/layout/cycle2"/>
+    <dgm:cxn modelId="{54A0703E-1B7A-47AC-9C87-8815C025F3D3}" type="presOf" srcId="{C32378CD-A552-4895-B791-1BE8AD49D91D}" destId="{7F913486-C74E-4B06-9316-62AC3FAFE94B}" srcOrd="0" destOrd="0" presId="urn:microsoft.com/office/officeart/2005/8/layout/cycle2"/>
+    <dgm:cxn modelId="{BC5AB7E9-D253-43FF-B85C-994D351414C4}" type="presOf" srcId="{F4B2F239-4879-4D94-ADB8-72342F3FA105}" destId="{9BF7DA1B-B9BE-446C-9868-44FBDFE8D199}" srcOrd="0" destOrd="0" presId="urn:microsoft.com/office/officeart/2005/8/layout/cycle2"/>
+    <dgm:cxn modelId="{7BBF3A42-4361-430D-A668-8D053C355003}" type="presOf" srcId="{15AC73CF-4FC4-4C78-98B2-799209D9DF04}" destId="{6FA5FB90-1291-4281-AF48-695871B4FB11}" srcOrd="0" destOrd="0" presId="urn:microsoft.com/office/officeart/2005/8/layout/cycle2"/>
+    <dgm:cxn modelId="{03372F9D-917B-4EA0-AE43-2EC2B94640F3}" type="presOf" srcId="{B4F3C314-9CA8-4B0F-9770-F925604699F6}" destId="{9B9AA189-71B3-464D-9DF4-F78A40D0BB60}" srcOrd="0" destOrd="0" presId="urn:microsoft.com/office/officeart/2005/8/layout/cycle2"/>
+    <dgm:cxn modelId="{7695D298-6A8B-4BE6-8293-74771D2D6080}" type="presOf" srcId="{15AC73CF-4FC4-4C78-98B2-799209D9DF04}" destId="{2141F652-E42E-4A23-ADF1-144FF7C29030}" srcOrd="1" destOrd="0" presId="urn:microsoft.com/office/officeart/2005/8/layout/cycle2"/>
     <dgm:cxn modelId="{6D3D034E-52C8-4909-9418-10F4B3C8AAE3}" srcId="{C32378CD-A552-4895-B791-1BE8AD49D91D}" destId="{B4F3C314-9CA8-4B0F-9770-F925604699F6}" srcOrd="1" destOrd="0" parTransId="{E21D8876-3EF0-4190-900D-8F9E7FC92A25}" sibTransId="{F4B2F239-4879-4D94-ADB8-72342F3FA105}"/>
-    <dgm:cxn modelId="{737D4188-1844-491D-9850-3E9CB68C4DE7}" type="presParOf" srcId="{7F913486-C74E-4B06-9316-62AC3FAFE94B}" destId="{6802FB9D-E6F8-4314-B97B-86B956592DC7}" srcOrd="0" destOrd="0" presId="urn:microsoft.com/office/officeart/2005/8/layout/cycle2"/>
-    <dgm:cxn modelId="{9123C555-1BDF-41BF-85DB-24278CE00849}" type="presParOf" srcId="{7F913486-C74E-4B06-9316-62AC3FAFE94B}" destId="{6FA5FB90-1291-4281-AF48-695871B4FB11}" srcOrd="1" destOrd="0" presId="urn:microsoft.com/office/officeart/2005/8/layout/cycle2"/>
-    <dgm:cxn modelId="{C73FC2C1-993C-416A-A91E-B58D6C9096BC}" type="presParOf" srcId="{6FA5FB90-1291-4281-AF48-695871B4FB11}" destId="{2141F652-E42E-4A23-ADF1-144FF7C29030}" srcOrd="0" destOrd="0" presId="urn:microsoft.com/office/officeart/2005/8/layout/cycle2"/>
-    <dgm:cxn modelId="{DD01638F-BD41-4907-B53C-2647E2941289}" type="presParOf" srcId="{7F913486-C74E-4B06-9316-62AC3FAFE94B}" destId="{9B9AA189-71B3-464D-9DF4-F78A40D0BB60}" srcOrd="2" destOrd="0" presId="urn:microsoft.com/office/officeart/2005/8/layout/cycle2"/>
-    <dgm:cxn modelId="{6A7CDF02-7767-418C-8CBF-D48BB75ABDFF}" type="presParOf" srcId="{7F913486-C74E-4B06-9316-62AC3FAFE94B}" destId="{9BF7DA1B-B9BE-446C-9868-44FBDFE8D199}" srcOrd="3" destOrd="0" presId="urn:microsoft.com/office/officeart/2005/8/layout/cycle2"/>
-    <dgm:cxn modelId="{CF94F59C-99F4-4A0F-AAE6-49886A45875B}" type="presParOf" srcId="{9BF7DA1B-B9BE-446C-9868-44FBDFE8D199}" destId="{6CE97ECE-9984-4F76-9ABD-EC7645966F17}" srcOrd="0" destOrd="0" presId="urn:microsoft.com/office/officeart/2005/8/layout/cycle2"/>
+    <dgm:cxn modelId="{24746B90-900C-4D30-BC78-5071E6E9E25F}" type="presParOf" srcId="{7F913486-C74E-4B06-9316-62AC3FAFE94B}" destId="{6802FB9D-E6F8-4314-B97B-86B956592DC7}" srcOrd="0" destOrd="0" presId="urn:microsoft.com/office/officeart/2005/8/layout/cycle2"/>
+    <dgm:cxn modelId="{E4479B2F-919D-48CC-B1EF-5E65AB546DE3}" type="presParOf" srcId="{7F913486-C74E-4B06-9316-62AC3FAFE94B}" destId="{6FA5FB90-1291-4281-AF48-695871B4FB11}" srcOrd="1" destOrd="0" presId="urn:microsoft.com/office/officeart/2005/8/layout/cycle2"/>
+    <dgm:cxn modelId="{91037A80-0415-41E8-A0CE-49A35A7FF83C}" type="presParOf" srcId="{6FA5FB90-1291-4281-AF48-695871B4FB11}" destId="{2141F652-E42E-4A23-ADF1-144FF7C29030}" srcOrd="0" destOrd="0" presId="urn:microsoft.com/office/officeart/2005/8/layout/cycle2"/>
+    <dgm:cxn modelId="{C3389A54-B39D-4D19-96A1-FC00FB803DA0}" type="presParOf" srcId="{7F913486-C74E-4B06-9316-62AC3FAFE94B}" destId="{9B9AA189-71B3-464D-9DF4-F78A40D0BB60}" srcOrd="2" destOrd="0" presId="urn:microsoft.com/office/officeart/2005/8/layout/cycle2"/>
+    <dgm:cxn modelId="{33A01C5A-CB5C-467E-8B3B-B8B0861DDB4A}" type="presParOf" srcId="{7F913486-C74E-4B06-9316-62AC3FAFE94B}" destId="{9BF7DA1B-B9BE-446C-9868-44FBDFE8D199}" srcOrd="3" destOrd="0" presId="urn:microsoft.com/office/officeart/2005/8/layout/cycle2"/>
+    <dgm:cxn modelId="{53B12FA4-9DA5-4392-BA95-EE7055797E4B}" type="presParOf" srcId="{9BF7DA1B-B9BE-446C-9868-44FBDFE8D199}" destId="{6CE97ECE-9984-4F76-9ABD-EC7645966F17}" srcOrd="0" destOrd="0" presId="urn:microsoft.com/office/officeart/2005/8/layout/cycle2"/>
   </dgm:cxnLst>
   <dgm:bg/>
   <dgm:whole/>
@@ -8909,35 +8840,6 @@
         </w:p>
       </w:docPartBody>
     </w:docPart>
-    <w:docPart>
-      <w:docPartPr>
-        <w:name w:val="1F574127B1B14DABB36EA22F3B5AA77B"/>
-        <w:category>
-          <w:name w:val="Général"/>
-          <w:gallery w:val="placeholder"/>
-        </w:category>
-        <w:types>
-          <w:type w:val="bbPlcHdr"/>
-        </w:types>
-        <w:behaviors>
-          <w:behavior w:val="content"/>
-        </w:behaviors>
-        <w:guid w:val="{FCDD6059-3683-4FE3-B0D0-C21F372A5AC8}"/>
-      </w:docPartPr>
-      <w:docPartBody>
-        <w:p>
-          <w:pPr>
-            <w:pStyle w:val="1F574127B1B14DABB36EA22F3B5AA77B"/>
-          </w:pPr>
-          <w:r>
-            <w:rPr>
-              <w:color w:val="7F7F7F" w:themeColor="background1" w:themeShade="7F"/>
-            </w:rPr>
-            <w:t>[Tapez le résumé du document ici. Il s’agit généralement d’une courte synthèse du document. Tapez le résumé du document ici. Il s’agit généralement d’une courte synthèse du document.]</w:t>
-          </w:r>
-        </w:p>
-      </w:docPartBody>
-    </w:docPart>
   </w:docParts>
 </w:glossaryDocument>
 </file>
@@ -8990,8 +8892,9 @@
     <w:panose1 w:val="020B0604030504040204"/>
     <w:charset w:val="00"/>
     <w:family w:val="swiss"/>
+    <w:notTrueType/>
     <w:pitch w:val="variable"/>
-    <w:sig w:usb0="E1002EFF" w:usb1="C000605B" w:usb2="00000029" w:usb3="00000000" w:csb0="000101FF" w:csb1="00000000"/>
+    <w:sig w:usb0="00000003" w:usb1="00000000" w:usb2="00000000" w:usb3="00000000" w:csb0="00000001" w:csb1="00000000"/>
   </w:font>
   <w:font w:name="Arial">
     <w:panose1 w:val="020B0604020202020204"/>
@@ -9020,7 +8923,9 @@
   <w:rsids>
     <w:rsidRoot w:val="00311ADC"/>
     <w:rsid w:val="00311ADC"/>
+    <w:rsid w:val="008F40C4"/>
     <w:rsid w:val="00A64047"/>
+    <w:rsid w:val="00B96654"/>
   </w:rsids>
   <m:mathPr>
     <m:mathFont m:val="Cambria Math"/>
@@ -9802,7 +9707,7 @@
 </file>
 
 <file path=customXml/itemProps2.xml><?xml version="1.0" encoding="utf-8"?>
-<ds:datastoreItem xmlns:ds="http://schemas.openxmlformats.org/officeDocument/2006/customXml" ds:itemID="{B50EB883-2712-4E53-B244-071EECEDCFD5}">
+<ds:datastoreItem xmlns:ds="http://schemas.openxmlformats.org/officeDocument/2006/customXml" ds:itemID="{02FD4BFE-C667-4099-BA29-5B9FAD8C3929}">
   <ds:schemaRefs>
     <ds:schemaRef ds:uri="http://schemas.openxmlformats.org/officeDocument/2006/bibliography"/>
   </ds:schemaRefs>

</xml_diff>